<commit_message>
bai tap so chan
</commit_message>
<xml_diff>
--- a/BT Git 2.docx
+++ b/BT Git 2.docx
@@ -56,8 +56,18 @@
           <w:sz w:val="28"/>
           <w:szCs w:val="28"/>
         </w:rPr>
-        <w:t>Phân biệt các cấp độ reset</w:t>
+        <w:t xml:space="preserve">Phân biệt các cấp độ </w:t>
       </w:r>
+      <w:proofErr w:type="gramStart"/>
+      <w:r>
+        <w:rPr>
+          <w:rFonts w:ascii="Times New Roman" w:hAnsi="Times New Roman" w:cs="Times New Roman"/>
+          <w:sz w:val="28"/>
+          <w:szCs w:val="28"/>
+        </w:rPr>
+        <w:t>reset</w:t>
+      </w:r>
+      <w:proofErr w:type="gramEnd"/>
     </w:p>
     <w:p>
       <w:pPr>
@@ -96,7 +106,16 @@
           <w:sz w:val="28"/>
           <w:szCs w:val="28"/>
         </w:rPr>
-        <w:t>Merge và rebas</w:t>
+        <w:t xml:space="preserve">Merge và </w:t>
+      </w:r>
+      <w:proofErr w:type="gramStart"/>
+      <w:r>
+        <w:rPr>
+          <w:rFonts w:ascii="Times New Roman" w:hAnsi="Times New Roman" w:cs="Times New Roman"/>
+          <w:sz w:val="28"/>
+          <w:szCs w:val="28"/>
+        </w:rPr>
+        <w:t>rebas</w:t>
       </w:r>
       <w:r>
         <w:rPr>
@@ -106,6 +125,7 @@
         </w:rPr>
         <w:t>e</w:t>
       </w:r>
+      <w:proofErr w:type="gramEnd"/>
     </w:p>
     <w:p>
       <w:pPr>
@@ -971,8 +991,18 @@
           <w:szCs w:val="28"/>
         </w:rPr>
         <w:lastRenderedPageBreak/>
-        <w:t>Phân biệt pull và fetch</w:t>
+        <w:t xml:space="preserve">Phân biệt pull và </w:t>
       </w:r>
+      <w:proofErr w:type="gramStart"/>
+      <w:r>
+        <w:rPr>
+          <w:rFonts w:ascii="Times New Roman" w:hAnsi="Times New Roman" w:cs="Times New Roman"/>
+          <w:sz w:val="28"/>
+          <w:szCs w:val="28"/>
+        </w:rPr>
+        <w:t>fetch</w:t>
+      </w:r>
+      <w:proofErr w:type="gramEnd"/>
     </w:p>
     <w:p>
       <w:pPr>
@@ -1032,6 +1062,7 @@
       <w:r>
         <w:rPr>
           <w:rFonts w:ascii="Times New Roman" w:hAnsi="Times New Roman" w:cs="Times New Roman"/>
+          <w:noProof/>
           <w:sz w:val="28"/>
           <w:szCs w:val="28"/>
         </w:rPr>
@@ -1084,6 +1115,7 @@
       <w:r>
         <w:rPr>
           <w:rFonts w:ascii="Times New Roman" w:hAnsi="Times New Roman" w:cs="Times New Roman"/>
+          <w:noProof/>
           <w:sz w:val="28"/>
           <w:szCs w:val="28"/>
         </w:rPr>
@@ -1127,10 +1159,6 @@
     <w:p>
       <w:pPr>
         <w:pStyle w:val="ListParagraph"/>
-        <w:numPr>
-          <w:ilvl w:val="0"/>
-          <w:numId w:val="1"/>
-        </w:numPr>
         <w:rPr>
           <w:rFonts w:ascii="Times New Roman" w:hAnsi="Times New Roman" w:cs="Times New Roman"/>
           <w:sz w:val="28"/>
@@ -1140,10 +1168,174 @@
       <w:r>
         <w:rPr>
           <w:rFonts w:ascii="Times New Roman" w:hAnsi="Times New Roman" w:cs="Times New Roman"/>
-          <w:sz w:val="28"/>
-          <w:szCs w:val="28"/>
-        </w:rPr>
-        <w:t>Hướng dẫn sử dụng stash</w:t>
+          <w:noProof/>
+          <w:sz w:val="28"/>
+          <w:szCs w:val="28"/>
+        </w:rPr>
+        <w:drawing>
+          <wp:anchor distT="0" distB="0" distL="114300" distR="114300" simplePos="0" relativeHeight="251658240" behindDoc="0" locked="0" layoutInCell="1" allowOverlap="1" wp14:anchorId="171951B5" wp14:editId="7DB961CF">
+            <wp:simplePos x="1371600" y="4667250"/>
+            <wp:positionH relativeFrom="column">
+              <wp:align>left</wp:align>
+            </wp:positionH>
+            <wp:positionV relativeFrom="paragraph">
+              <wp:align>top</wp:align>
+            </wp:positionV>
+            <wp:extent cx="2086266" cy="2086266"/>
+            <wp:effectExtent l="0" t="0" r="9525" b="9525"/>
+            <wp:wrapSquare wrapText="bothSides"/>
+            <wp:docPr id="1308428036" name="Picture 1" descr="A screenshot of a computer&#10;&#10;Description automatically generated"/>
+            <wp:cNvGraphicFramePr>
+              <a:graphicFrameLocks xmlns:a="http://schemas.openxmlformats.org/drawingml/2006/main" noChangeAspect="1"/>
+            </wp:cNvGraphicFramePr>
+            <a:graphic xmlns:a="http://schemas.openxmlformats.org/drawingml/2006/main">
+              <a:graphicData uri="http://schemas.openxmlformats.org/drawingml/2006/picture">
+                <pic:pic xmlns:pic="http://schemas.openxmlformats.org/drawingml/2006/picture">
+                  <pic:nvPicPr>
+                    <pic:cNvPr id="1308428036" name="Picture 1" descr="A screenshot of a computer&#10;&#10;Description automatically generated"/>
+                    <pic:cNvPicPr/>
+                  </pic:nvPicPr>
+                  <pic:blipFill>
+                    <a:blip r:embed="rId22">
+                      <a:extLst>
+                        <a:ext uri="{28A0092B-C50C-407E-A947-70E740481C1C}">
+                          <a14:useLocalDpi xmlns:a14="http://schemas.microsoft.com/office/drawing/2010/main" val="0"/>
+                        </a:ext>
+                      </a:extLst>
+                    </a:blip>
+                    <a:stretch>
+                      <a:fillRect/>
+                    </a:stretch>
+                  </pic:blipFill>
+                  <pic:spPr>
+                    <a:xfrm>
+                      <a:off x="0" y="0"/>
+                      <a:ext cx="2086266" cy="2086266"/>
+                    </a:xfrm>
+                    <a:prstGeom prst="rect">
+                      <a:avLst/>
+                    </a:prstGeom>
+                  </pic:spPr>
+                </pic:pic>
+              </a:graphicData>
+            </a:graphic>
+          </wp:anchor>
+        </w:drawing>
+      </w:r>
+      <w:r>
+        <w:rPr>
+          <w:rFonts w:ascii="Times New Roman" w:hAnsi="Times New Roman" w:cs="Times New Roman"/>
+          <w:sz w:val="28"/>
+          <w:szCs w:val="28"/>
+        </w:rPr>
+        <w:br w:type="textWrapping" w:clear="all"/>
+      </w:r>
+    </w:p>
+    <w:p>
+      <w:pPr>
+        <w:pStyle w:val="ListParagraph"/>
+        <w:rPr>
+          <w:rFonts w:ascii="Times New Roman" w:hAnsi="Times New Roman" w:cs="Times New Roman"/>
+          <w:sz w:val="28"/>
+          <w:szCs w:val="28"/>
+        </w:rPr>
+      </w:pPr>
+      <w:r>
+        <w:rPr>
+          <w:rFonts w:ascii="Times New Roman" w:hAnsi="Times New Roman" w:cs="Times New Roman"/>
+          <w:noProof/>
+          <w:sz w:val="28"/>
+          <w:szCs w:val="28"/>
+        </w:rPr>
+        <w:drawing>
+          <wp:inline distT="0" distB="0" distL="0" distR="0" wp14:anchorId="114B8E83" wp14:editId="1AA703F2">
+            <wp:extent cx="714475" cy="1638529"/>
+            <wp:effectExtent l="0" t="0" r="9525" b="0"/>
+            <wp:docPr id="782631367" name="Picture 1" descr="A group of black letters&#10;&#10;Description automatically generated"/>
+            <wp:cNvGraphicFramePr>
+              <a:graphicFrameLocks xmlns:a="http://schemas.openxmlformats.org/drawingml/2006/main" noChangeAspect="1"/>
+            </wp:cNvGraphicFramePr>
+            <a:graphic xmlns:a="http://schemas.openxmlformats.org/drawingml/2006/main">
+              <a:graphicData uri="http://schemas.openxmlformats.org/drawingml/2006/picture">
+                <pic:pic xmlns:pic="http://schemas.openxmlformats.org/drawingml/2006/picture">
+                  <pic:nvPicPr>
+                    <pic:cNvPr id="782631367" name="Picture 1" descr="A group of black letters&#10;&#10;Description automatically generated"/>
+                    <pic:cNvPicPr/>
+                  </pic:nvPicPr>
+                  <pic:blipFill>
+                    <a:blip r:embed="rId23"/>
+                    <a:stretch>
+                      <a:fillRect/>
+                    </a:stretch>
+                  </pic:blipFill>
+                  <pic:spPr>
+                    <a:xfrm>
+                      <a:off x="0" y="0"/>
+                      <a:ext cx="714475" cy="1638529"/>
+                    </a:xfrm>
+                    <a:prstGeom prst="rect">
+                      <a:avLst/>
+                    </a:prstGeom>
+                  </pic:spPr>
+                </pic:pic>
+              </a:graphicData>
+            </a:graphic>
+          </wp:inline>
+        </w:drawing>
+      </w:r>
+    </w:p>
+    <w:p>
+      <w:pPr>
+        <w:pStyle w:val="ListParagraph"/>
+        <w:rPr>
+          <w:rFonts w:ascii="Times New Roman" w:hAnsi="Times New Roman" w:cs="Times New Roman"/>
+          <w:sz w:val="28"/>
+          <w:szCs w:val="28"/>
+        </w:rPr>
+      </w:pPr>
+      <w:r>
+        <w:rPr>
+          <w:rFonts w:ascii="Times New Roman" w:hAnsi="Times New Roman" w:cs="Times New Roman"/>
+          <w:noProof/>
+          <w:sz w:val="28"/>
+          <w:szCs w:val="28"/>
+        </w:rPr>
+        <w:lastRenderedPageBreak/>
+        <w:drawing>
+          <wp:inline distT="0" distB="0" distL="0" distR="0" wp14:anchorId="2B2920EB" wp14:editId="63E0A239">
+            <wp:extent cx="3905795" cy="3000794"/>
+            <wp:effectExtent l="0" t="0" r="0" b="9525"/>
+            <wp:docPr id="1281257448" name="Picture 1" descr="A computer screen shot of a computer error&#10;&#10;Description automatically generated"/>
+            <wp:cNvGraphicFramePr>
+              <a:graphicFrameLocks xmlns:a="http://schemas.openxmlformats.org/drawingml/2006/main" noChangeAspect="1"/>
+            </wp:cNvGraphicFramePr>
+            <a:graphic xmlns:a="http://schemas.openxmlformats.org/drawingml/2006/main">
+              <a:graphicData uri="http://schemas.openxmlformats.org/drawingml/2006/picture">
+                <pic:pic xmlns:pic="http://schemas.openxmlformats.org/drawingml/2006/picture">
+                  <pic:nvPicPr>
+                    <pic:cNvPr id="1281257448" name="Picture 1" descr="A computer screen shot of a computer error&#10;&#10;Description automatically generated"/>
+                    <pic:cNvPicPr/>
+                  </pic:nvPicPr>
+                  <pic:blipFill>
+                    <a:blip r:embed="rId24"/>
+                    <a:stretch>
+                      <a:fillRect/>
+                    </a:stretch>
+                  </pic:blipFill>
+                  <pic:spPr>
+                    <a:xfrm>
+                      <a:off x="0" y="0"/>
+                      <a:ext cx="3905795" cy="3000794"/>
+                    </a:xfrm>
+                    <a:prstGeom prst="rect">
+                      <a:avLst/>
+                    </a:prstGeom>
+                  </pic:spPr>
+                </pic:pic>
+              </a:graphicData>
+            </a:graphic>
+          </wp:inline>
+        </w:drawing>
       </w:r>
     </w:p>
     <w:p>
@@ -1165,7 +1357,7 @@
           <w:sz w:val="28"/>
           <w:szCs w:val="28"/>
         </w:rPr>
-        <w:t>Git tag dung để làm gì? Cách dùng như thế nào?</w:t>
+        <w:t>Hướng dẫn sử dụng stash</w:t>
       </w:r>
     </w:p>
     <w:p>
@@ -1187,7 +1379,111 @@
           <w:sz w:val="28"/>
           <w:szCs w:val="28"/>
         </w:rPr>
-        <w:t>Phân biệt revert với reset</w:t>
+        <w:t>Git tag dung để làm gì? Cách dùng như thế nào?</w:t>
+      </w:r>
+    </w:p>
+    <w:p>
+      <w:pPr>
+        <w:pStyle w:val="ListParagraph"/>
+        <w:rPr>
+          <w:rFonts w:ascii="Times New Roman" w:hAnsi="Times New Roman" w:cs="Times New Roman"/>
+          <w:sz w:val="28"/>
+          <w:szCs w:val="28"/>
+        </w:rPr>
+      </w:pPr>
+      <w:r>
+        <w:rPr>
+          <w:rFonts w:ascii="Times New Roman" w:hAnsi="Times New Roman" w:cs="Times New Roman"/>
+          <w:sz w:val="28"/>
+          <w:szCs w:val="28"/>
+        </w:rPr>
+        <w:drawing>
+          <wp:inline distT="0" distB="0" distL="0" distR="0" wp14:anchorId="13C10801" wp14:editId="6F5CCDC0">
+            <wp:extent cx="3105583" cy="2267266"/>
+            <wp:effectExtent l="0" t="0" r="0" b="0"/>
+            <wp:docPr id="2044682680" name="Picture 1" descr="A screen shot of a computer program&#10;&#10;Description automatically generated"/>
+            <wp:cNvGraphicFramePr>
+              <a:graphicFrameLocks xmlns:a="http://schemas.openxmlformats.org/drawingml/2006/main" noChangeAspect="1"/>
+            </wp:cNvGraphicFramePr>
+            <a:graphic xmlns:a="http://schemas.openxmlformats.org/drawingml/2006/main">
+              <a:graphicData uri="http://schemas.openxmlformats.org/drawingml/2006/picture">
+                <pic:pic xmlns:pic="http://schemas.openxmlformats.org/drawingml/2006/picture">
+                  <pic:nvPicPr>
+                    <pic:cNvPr id="2044682680" name="Picture 1" descr="A screen shot of a computer program&#10;&#10;Description automatically generated"/>
+                    <pic:cNvPicPr/>
+                  </pic:nvPicPr>
+                  <pic:blipFill>
+                    <a:blip r:embed="rId25"/>
+                    <a:stretch>
+                      <a:fillRect/>
+                    </a:stretch>
+                  </pic:blipFill>
+                  <pic:spPr>
+                    <a:xfrm>
+                      <a:off x="0" y="0"/>
+                      <a:ext cx="3105583" cy="2267266"/>
+                    </a:xfrm>
+                    <a:prstGeom prst="rect">
+                      <a:avLst/>
+                    </a:prstGeom>
+                  </pic:spPr>
+                </pic:pic>
+              </a:graphicData>
+            </a:graphic>
+          </wp:inline>
+        </w:drawing>
+      </w:r>
+    </w:p>
+    <w:p>
+      <w:pPr>
+        <w:pStyle w:val="ListParagraph"/>
+        <w:rPr>
+          <w:rFonts w:ascii="Times New Roman" w:hAnsi="Times New Roman" w:cs="Times New Roman"/>
+          <w:sz w:val="28"/>
+          <w:szCs w:val="28"/>
+        </w:rPr>
+      </w:pPr>
+      <w:r>
+        <w:rPr>
+          <w:rFonts w:ascii="Times New Roman" w:hAnsi="Times New Roman" w:cs="Times New Roman"/>
+          <w:sz w:val="28"/>
+          <w:szCs w:val="28"/>
+        </w:rPr>
+        <w:drawing>
+          <wp:inline distT="0" distB="0" distL="0" distR="0" wp14:anchorId="4F970ECB" wp14:editId="711F6A58">
+            <wp:extent cx="5163271" cy="1790950"/>
+            <wp:effectExtent l="0" t="0" r="0" b="0"/>
+            <wp:docPr id="297701437" name="Picture 1" descr="A computer screen shot of text&#10;&#10;Description automatically generated"/>
+            <wp:cNvGraphicFramePr>
+              <a:graphicFrameLocks xmlns:a="http://schemas.openxmlformats.org/drawingml/2006/main" noChangeAspect="1"/>
+            </wp:cNvGraphicFramePr>
+            <a:graphic xmlns:a="http://schemas.openxmlformats.org/drawingml/2006/main">
+              <a:graphicData uri="http://schemas.openxmlformats.org/drawingml/2006/picture">
+                <pic:pic xmlns:pic="http://schemas.openxmlformats.org/drawingml/2006/picture">
+                  <pic:nvPicPr>
+                    <pic:cNvPr id="297701437" name="Picture 1" descr="A computer screen shot of text&#10;&#10;Description automatically generated"/>
+                    <pic:cNvPicPr/>
+                  </pic:nvPicPr>
+                  <pic:blipFill>
+                    <a:blip r:embed="rId26"/>
+                    <a:stretch>
+                      <a:fillRect/>
+                    </a:stretch>
+                  </pic:blipFill>
+                  <pic:spPr>
+                    <a:xfrm>
+                      <a:off x="0" y="0"/>
+                      <a:ext cx="5163271" cy="1790950"/>
+                    </a:xfrm>
+                    <a:prstGeom prst="rect">
+                      <a:avLst/>
+                    </a:prstGeom>
+                  </pic:spPr>
+                </pic:pic>
+              </a:graphicData>
+            </a:graphic>
+          </wp:inline>
+        </w:drawing>
       </w:r>
     </w:p>
     <w:p>
@@ -1209,8 +1505,113 @@
           <w:sz w:val="28"/>
           <w:szCs w:val="28"/>
         </w:rPr>
+        <w:t xml:space="preserve">Phân biệt revert với </w:t>
+      </w:r>
+      <w:proofErr w:type="gramStart"/>
+      <w:r>
+        <w:rPr>
+          <w:rFonts w:ascii="Times New Roman" w:hAnsi="Times New Roman" w:cs="Times New Roman"/>
+          <w:sz w:val="28"/>
+          <w:szCs w:val="28"/>
+        </w:rPr>
+        <w:t>reset</w:t>
+      </w:r>
+      <w:proofErr w:type="gramEnd"/>
+    </w:p>
+    <w:p>
+      <w:pPr>
+        <w:pStyle w:val="ListParagraph"/>
+        <w:numPr>
+          <w:ilvl w:val="0"/>
+          <w:numId w:val="1"/>
+        </w:numPr>
+        <w:rPr>
+          <w:rFonts w:ascii="Times New Roman" w:hAnsi="Times New Roman" w:cs="Times New Roman"/>
+          <w:sz w:val="28"/>
+          <w:szCs w:val="28"/>
+        </w:rPr>
+      </w:pPr>
+      <w:r>
+        <w:rPr>
+          <w:rFonts w:ascii="Times New Roman" w:hAnsi="Times New Roman" w:cs="Times New Roman"/>
+          <w:sz w:val="28"/>
+          <w:szCs w:val="28"/>
+        </w:rPr>
         <w:t>Hướng dẫn sử dụng git diff</w:t>
       </w:r>
+    </w:p>
+    <w:p>
+      <w:pPr>
+        <w:pStyle w:val="ListParagraph"/>
+        <w:rPr>
+          <w:rFonts w:ascii="Times New Roman" w:hAnsi="Times New Roman" w:cs="Times New Roman"/>
+          <w:sz w:val="28"/>
+          <w:szCs w:val="28"/>
+        </w:rPr>
+      </w:pPr>
+      <w:r>
+        <w:rPr>
+          <w:rFonts w:ascii="Times New Roman" w:hAnsi="Times New Roman" w:cs="Times New Roman"/>
+          <w:sz w:val="28"/>
+          <w:szCs w:val="28"/>
+        </w:rPr>
+        <w:lastRenderedPageBreak/>
+        <w:drawing>
+          <wp:inline distT="0" distB="0" distL="0" distR="0" wp14:anchorId="6B0AC2E6" wp14:editId="16E3DD87">
+            <wp:extent cx="3924848" cy="1952898"/>
+            <wp:effectExtent l="0" t="0" r="0" b="9525"/>
+            <wp:docPr id="858294923" name="Picture 1" descr="A computer screen with white text&#10;&#10;Description automatically generated"/>
+            <wp:cNvGraphicFramePr>
+              <a:graphicFrameLocks xmlns:a="http://schemas.openxmlformats.org/drawingml/2006/main" noChangeAspect="1"/>
+            </wp:cNvGraphicFramePr>
+            <a:graphic xmlns:a="http://schemas.openxmlformats.org/drawingml/2006/main">
+              <a:graphicData uri="http://schemas.openxmlformats.org/drawingml/2006/picture">
+                <pic:pic xmlns:pic="http://schemas.openxmlformats.org/drawingml/2006/picture">
+                  <pic:nvPicPr>
+                    <pic:cNvPr id="858294923" name="Picture 1" descr="A computer screen with white text&#10;&#10;Description automatically generated"/>
+                    <pic:cNvPicPr/>
+                  </pic:nvPicPr>
+                  <pic:blipFill>
+                    <a:blip r:embed="rId27"/>
+                    <a:stretch>
+                      <a:fillRect/>
+                    </a:stretch>
+                  </pic:blipFill>
+                  <pic:spPr>
+                    <a:xfrm>
+                      <a:off x="0" y="0"/>
+                      <a:ext cx="3924848" cy="1952898"/>
+                    </a:xfrm>
+                    <a:prstGeom prst="rect">
+                      <a:avLst/>
+                    </a:prstGeom>
+                  </pic:spPr>
+                </pic:pic>
+              </a:graphicData>
+            </a:graphic>
+          </wp:inline>
+        </w:drawing>
+      </w:r>
+    </w:p>
+    <w:p>
+      <w:pPr>
+        <w:pStyle w:val="ListParagraph"/>
+        <w:rPr>
+          <w:rFonts w:ascii="Times New Roman" w:hAnsi="Times New Roman" w:cs="Times New Roman"/>
+          <w:sz w:val="28"/>
+          <w:szCs w:val="28"/>
+        </w:rPr>
+      </w:pPr>
+    </w:p>
+    <w:p>
+      <w:pPr>
+        <w:ind w:left="360"/>
+        <w:rPr>
+          <w:rFonts w:ascii="Times New Roman" w:hAnsi="Times New Roman" w:cs="Times New Roman"/>
+          <w:sz w:val="28"/>
+          <w:szCs w:val="28"/>
+        </w:rPr>
+      </w:pPr>
     </w:p>
     <w:sectPr>
       <w:pgSz w:w="12240" w:h="15840"/>

</xml_diff>